<commit_message>
Completed UAT for Bug 1
</commit_message>
<xml_diff>
--- a/Bug 1 UAT.docx
+++ b/Bug 1 UAT.docx
@@ -31,10 +31,7 @@
         <w:pStyle w:val="ListBullet"/>
       </w:pPr>
       <w:r>
-        <w:t xml:space="preserve">This scenario attempts to replicate </w:t>
-      </w:r>
-      <w:r>
-        <w:t>Bug 1: All service charges are reported as $0.00 when checking out</w:t>
+        <w:t>This scenario attempts to replicate Bug 1: All service charges are reported as $0.00 when checking out</w:t>
       </w:r>
     </w:p>
     <w:p>
@@ -175,8 +172,6 @@
       <w:r>
         <w:t>Service Charge $0.00 when Checking Out</w:t>
       </w:r>
-      <w:bookmarkStart w:id="3" w:name="_GoBack"/>
-      <w:bookmarkEnd w:id="3"/>
     </w:p>
     <w:p>
       <w:pPr>
@@ -201,7 +196,7 @@
       <w:pPr>
         <w:pStyle w:val="Heading2"/>
       </w:pPr>
-      <w:bookmarkStart w:id="4" w:name="_Toc43786490"/>
+      <w:bookmarkStart w:id="3" w:name="_Toc43786490"/>
       <w:bookmarkEnd w:id="2"/>
       <w:r>
         <w:t>User Groups</w:t>
@@ -222,7 +217,7 @@
       <w:r>
         <w:br w:type="page"/>
       </w:r>
-      <w:bookmarkEnd w:id="4"/>
+      <w:bookmarkEnd w:id="3"/>
       <w:r>
         <w:lastRenderedPageBreak/>
         <w:t>Script 1.1</w:t>
@@ -238,17 +233,17 @@
       <w:pPr>
         <w:pStyle w:val="Heading3"/>
       </w:pPr>
-      <w:bookmarkStart w:id="5" w:name="_Toc43786491"/>
+      <w:bookmarkStart w:id="4" w:name="_Toc43786491"/>
       <w:r>
         <w:t>Script Description</w:t>
       </w:r>
-      <w:bookmarkEnd w:id="5"/>
+      <w:bookmarkEnd w:id="4"/>
     </w:p>
     <w:p>
       <w:pPr>
         <w:pStyle w:val="ListBullet"/>
       </w:pPr>
-      <w:bookmarkStart w:id="6" w:name="_Toc43786492"/>
+      <w:bookmarkStart w:id="5" w:name="_Toc43786492"/>
       <w:r>
         <w:t>The user records a service, then checks out. If the bug is replicated correctly, the service charges should all be reported as $0.00</w:t>
       </w:r>
@@ -260,7 +255,7 @@
       <w:r>
         <w:t>Testing Requirements</w:t>
       </w:r>
-      <w:bookmarkEnd w:id="6"/>
+      <w:bookmarkEnd w:id="5"/>
     </w:p>
     <w:p>
       <w:r>
@@ -279,11 +274,11 @@
       <w:pPr>
         <w:pStyle w:val="Heading3"/>
       </w:pPr>
-      <w:bookmarkStart w:id="7" w:name="_Toc43786493"/>
+      <w:bookmarkStart w:id="6" w:name="_Toc43786493"/>
       <w:r>
         <w:t>Setup</w:t>
       </w:r>
-      <w:bookmarkEnd w:id="7"/>
+      <w:bookmarkEnd w:id="6"/>
     </w:p>
     <w:p>
       <w:pPr>
@@ -311,11 +306,11 @@
       <w:pPr>
         <w:pStyle w:val="Heading3"/>
       </w:pPr>
-      <w:bookmarkStart w:id="8" w:name="_Toc43786494"/>
+      <w:bookmarkStart w:id="7" w:name="_Toc43786494"/>
       <w:r>
         <w:t>Script Steps</w:t>
       </w:r>
-      <w:bookmarkEnd w:id="8"/>
+      <w:bookmarkEnd w:id="7"/>
     </w:p>
     <w:tbl>
       <w:tblPr>
@@ -476,6 +471,9 @@
             <w:pPr>
               <w:jc w:val="center"/>
             </w:pPr>
+            <w:r>
+              <w:t>P</w:t>
+            </w:r>
           </w:p>
         </w:tc>
       </w:tr>
@@ -523,6 +521,9 @@
             <w:pPr>
               <w:jc w:val="center"/>
             </w:pPr>
+            <w:r>
+              <w:t>P</w:t>
+            </w:r>
           </w:p>
         </w:tc>
       </w:tr>
@@ -575,6 +576,9 @@
             <w:pPr>
               <w:jc w:val="center"/>
             </w:pPr>
+            <w:r>
+              <w:t>P</w:t>
+            </w:r>
           </w:p>
         </w:tc>
       </w:tr>
@@ -602,8 +606,8 @@
         <w:gridCol w:w="1749"/>
         <w:gridCol w:w="1455"/>
         <w:gridCol w:w="2291"/>
-        <w:gridCol w:w="1101"/>
-        <w:gridCol w:w="2260"/>
+        <w:gridCol w:w="992"/>
+        <w:gridCol w:w="2369"/>
       </w:tblGrid>
       <w:tr>
         <w:trPr>
@@ -641,7 +645,7 @@
         </w:tc>
         <w:tc>
           <w:tcPr>
-            <w:tcW w:w="1101" w:type="dxa"/>
+            <w:tcW w:w="992" w:type="dxa"/>
           </w:tcPr>
           <w:p>
             <w:r>
@@ -651,7 +655,7 @@
         </w:tc>
         <w:tc>
           <w:tcPr>
-            <w:tcW w:w="2260" w:type="dxa"/>
+            <w:tcW w:w="2369" w:type="dxa"/>
           </w:tcPr>
           <w:p>
             <w:r>
@@ -665,31 +669,49 @@
           <w:tcPr>
             <w:tcW w:w="1749" w:type="dxa"/>
           </w:tcPr>
-          <w:p/>
+          <w:p>
+            <w:r>
+              <w:t>8/10/2018 15:03</w:t>
+            </w:r>
+          </w:p>
         </w:tc>
         <w:tc>
           <w:tcPr>
             <w:tcW w:w="1455" w:type="dxa"/>
           </w:tcPr>
-          <w:p/>
+          <w:p>
+            <w:r>
+              <w:t>Kalyan</w:t>
+            </w:r>
+          </w:p>
         </w:tc>
         <w:tc>
           <w:tcPr>
             <w:tcW w:w="2291" w:type="dxa"/>
           </w:tcPr>
-          <w:p/>
+          <w:p>
+            <w:r>
+              <w:t>ServiceChargeBug1</w:t>
+            </w:r>
+          </w:p>
         </w:tc>
         <w:tc>
           <w:tcPr>
-            <w:tcW w:w="1101" w:type="dxa"/>
+            <w:tcW w:w="992" w:type="dxa"/>
           </w:tcPr>
           <w:p/>
         </w:tc>
         <w:tc>
           <w:tcPr>
-            <w:tcW w:w="2260" w:type="dxa"/>
+            <w:tcW w:w="2369" w:type="dxa"/>
           </w:tcPr>
-          <w:p/>
+          <w:p>
+            <w:r>
+              <w:t>Passed (bug replicated)</w:t>
+            </w:r>
+            <w:bookmarkStart w:id="8" w:name="_GoBack"/>
+            <w:bookmarkEnd w:id="8"/>
+          </w:p>
         </w:tc>
       </w:tr>
     </w:tbl>

</xml_diff>

<commit_message>
Added UAT Script for Bug 1 fix
</commit_message>
<xml_diff>
--- a/Bug 1 UAT.docx
+++ b/Bug 1 UAT.docx
@@ -285,15 +285,7 @@
         <w:pStyle w:val="ListBullet"/>
       </w:pPr>
       <w:r>
-        <w:t xml:space="preserve">Create a booking for Room Number 301, check in and add a Service Charge for $7.00 of type ROOM_SERVICE – currently, this is done by the </w:t>
-      </w:r>
-      <w:proofErr w:type="spellStart"/>
-      <w:r>
-        <w:t>HotelHelper</w:t>
-      </w:r>
-      <w:proofErr w:type="spellEnd"/>
-      <w:r>
-        <w:t xml:space="preserve"> class upon running the program</w:t>
+        <w:t>Create a booking for Room Number 301, check in and add a Service Charge for $7.00 of type ROOM_SERVICE – currently, this is done by the HotelHelper class upon running the program</w:t>
       </w:r>
     </w:p>
     <w:p>
@@ -307,15 +299,7 @@
         <w:t xml:space="preserve">Main class </w:t>
       </w:r>
       <w:r>
-        <w:t xml:space="preserve">of the </w:t>
-      </w:r>
-      <w:proofErr w:type="spellStart"/>
-      <w:r>
-        <w:t>ToyHotel</w:t>
-      </w:r>
-      <w:proofErr w:type="spellEnd"/>
-      <w:r>
-        <w:t xml:space="preserve"> project</w:t>
+        <w:t>of the ToyHotel project</w:t>
       </w:r>
     </w:p>
     <w:p>
@@ -715,7 +699,13 @@
           <w:tcPr>
             <w:tcW w:w="992" w:type="dxa"/>
           </w:tcPr>
-          <w:p/>
+          <w:p>
+            <w:r>
+              <w:t>Pre-fix</w:t>
+            </w:r>
+            <w:bookmarkStart w:id="8" w:name="_GoBack"/>
+            <w:bookmarkEnd w:id="8"/>
+          </w:p>
         </w:tc>
         <w:tc>
           <w:tcPr>
@@ -738,11 +728,409 @@
           <w:sz w:val="20"/>
         </w:rPr>
       </w:pPr>
-      <w:bookmarkStart w:id="8" w:name="_GoBack"/>
-      <w:bookmarkEnd w:id="8"/>
     </w:p>
     <w:p/>
     <w:p/>
+    <w:p/>
+    <w:p/>
+    <w:p>
+      <w:pPr>
+        <w:pStyle w:val="Heading3"/>
+      </w:pPr>
+      <w:r>
+        <w:lastRenderedPageBreak/>
+        <w:t>Script Steps</w:t>
+      </w:r>
+    </w:p>
+    <w:tbl>
+      <w:tblPr>
+        <w:tblW w:w="8708" w:type="dxa"/>
+        <w:tblBorders>
+          <w:top w:val="single" w:sz="6" w:space="0" w:color="000080"/>
+          <w:left w:val="single" w:sz="6" w:space="0" w:color="000080"/>
+          <w:bottom w:val="single" w:sz="6" w:space="0" w:color="000080"/>
+          <w:right w:val="single" w:sz="6" w:space="0" w:color="000080"/>
+          <w:insideH w:val="single" w:sz="6" w:space="0" w:color="000080"/>
+          <w:insideV w:val="single" w:sz="6" w:space="0" w:color="000080"/>
+        </w:tblBorders>
+        <w:tblLayout w:type="fixed"/>
+        <w:tblLook w:val="00A0" w:firstRow="1" w:lastRow="0" w:firstColumn="1" w:lastColumn="0" w:noHBand="0" w:noVBand="0"/>
+      </w:tblPr>
+      <w:tblGrid>
+        <w:gridCol w:w="738"/>
+        <w:gridCol w:w="3416"/>
+        <w:gridCol w:w="3795"/>
+        <w:gridCol w:w="759"/>
+      </w:tblGrid>
+      <w:tr>
+        <w:trPr>
+          <w:tblHeader/>
+        </w:trPr>
+        <w:tc>
+          <w:tcPr>
+            <w:tcW w:w="738" w:type="dxa"/>
+            <w:shd w:val="solid" w:color="000080" w:fill="FFFFFF"/>
+          </w:tcPr>
+          <w:p>
+            <w:pPr>
+              <w:jc w:val="center"/>
+              <w:rPr>
+                <w:b/>
+                <w:bCs/>
+                <w:color w:val="FFFFFF"/>
+              </w:rPr>
+            </w:pPr>
+            <w:r>
+              <w:rPr>
+                <w:b/>
+                <w:bCs/>
+                <w:color w:val="FFFFFF"/>
+              </w:rPr>
+              <w:t>Step #</w:t>
+            </w:r>
+          </w:p>
+        </w:tc>
+        <w:tc>
+          <w:tcPr>
+            <w:tcW w:w="3416" w:type="dxa"/>
+            <w:shd w:val="solid" w:color="000080" w:fill="FFFFFF"/>
+          </w:tcPr>
+          <w:p>
+            <w:pPr>
+              <w:jc w:val="center"/>
+              <w:rPr>
+                <w:b/>
+                <w:bCs/>
+                <w:color w:val="FFFFFF"/>
+              </w:rPr>
+            </w:pPr>
+            <w:r>
+              <w:rPr>
+                <w:b/>
+                <w:bCs/>
+                <w:color w:val="FFFFFF"/>
+              </w:rPr>
+              <w:t>Test Action</w:t>
+            </w:r>
+          </w:p>
+        </w:tc>
+        <w:tc>
+          <w:tcPr>
+            <w:tcW w:w="3795" w:type="dxa"/>
+            <w:shd w:val="solid" w:color="000080" w:fill="FFFFFF"/>
+          </w:tcPr>
+          <w:p>
+            <w:pPr>
+              <w:jc w:val="center"/>
+              <w:rPr>
+                <w:b/>
+                <w:bCs/>
+                <w:color w:val="FFFFFF"/>
+              </w:rPr>
+            </w:pPr>
+            <w:r>
+              <w:rPr>
+                <w:b/>
+                <w:bCs/>
+                <w:color w:val="FFFFFF"/>
+              </w:rPr>
+              <w:t>Expected Results</w:t>
+            </w:r>
+          </w:p>
+        </w:tc>
+        <w:tc>
+          <w:tcPr>
+            <w:tcW w:w="759" w:type="dxa"/>
+            <w:shd w:val="solid" w:color="000080" w:fill="FFFFFF"/>
+          </w:tcPr>
+          <w:p>
+            <w:pPr>
+              <w:jc w:val="center"/>
+              <w:rPr>
+                <w:b/>
+                <w:bCs/>
+                <w:color w:val="FFFFFF"/>
+              </w:rPr>
+            </w:pPr>
+            <w:r>
+              <w:rPr>
+                <w:b/>
+                <w:bCs/>
+                <w:color w:val="FFFFFF"/>
+              </w:rPr>
+              <w:t>Pass/ Fail</w:t>
+            </w:r>
+          </w:p>
+        </w:tc>
+      </w:tr>
+      <w:tr>
+        <w:tc>
+          <w:tcPr>
+            <w:tcW w:w="738" w:type="dxa"/>
+          </w:tcPr>
+          <w:p>
+            <w:r>
+              <w:t>1</w:t>
+            </w:r>
+          </w:p>
+        </w:tc>
+        <w:tc>
+          <w:tcPr>
+            <w:tcW w:w="3416" w:type="dxa"/>
+          </w:tcPr>
+          <w:p/>
+        </w:tc>
+        <w:tc>
+          <w:tcPr>
+            <w:tcW w:w="3795" w:type="dxa"/>
+          </w:tcPr>
+          <w:p>
+            <w:r>
+              <w:t>The system displays the main menu</w:t>
+            </w:r>
+          </w:p>
+        </w:tc>
+        <w:tc>
+          <w:tcPr>
+            <w:tcW w:w="759" w:type="dxa"/>
+          </w:tcPr>
+          <w:p>
+            <w:pPr>
+              <w:jc w:val="center"/>
+            </w:pPr>
+          </w:p>
+        </w:tc>
+      </w:tr>
+      <w:tr>
+        <w:tc>
+          <w:tcPr>
+            <w:tcW w:w="738" w:type="dxa"/>
+          </w:tcPr>
+          <w:p>
+            <w:r>
+              <w:t>2</w:t>
+            </w:r>
+          </w:p>
+        </w:tc>
+        <w:tc>
+          <w:tcPr>
+            <w:tcW w:w="3416" w:type="dxa"/>
+          </w:tcPr>
+          <w:p>
+            <w:r>
+              <w:t>Enter ‘d’</w:t>
+            </w:r>
+          </w:p>
+        </w:tc>
+        <w:tc>
+          <w:tcPr>
+            <w:tcW w:w="3795" w:type="dxa"/>
+          </w:tcPr>
+          <w:p>
+            <w:r>
+              <w:t>The system displays ‘Checking out’</w:t>
+            </w:r>
+          </w:p>
+          <w:p>
+            <w:r>
+              <w:t>The system prompts for room number</w:t>
+            </w:r>
+          </w:p>
+        </w:tc>
+        <w:tc>
+          <w:tcPr>
+            <w:tcW w:w="759" w:type="dxa"/>
+          </w:tcPr>
+          <w:p>
+            <w:pPr>
+              <w:jc w:val="center"/>
+            </w:pPr>
+          </w:p>
+        </w:tc>
+      </w:tr>
+      <w:tr>
+        <w:tc>
+          <w:tcPr>
+            <w:tcW w:w="738" w:type="dxa"/>
+          </w:tcPr>
+          <w:p>
+            <w:r>
+              <w:t>3</w:t>
+            </w:r>
+          </w:p>
+        </w:tc>
+        <w:tc>
+          <w:tcPr>
+            <w:tcW w:w="3416" w:type="dxa"/>
+          </w:tcPr>
+          <w:p>
+            <w:r>
+              <w:t>Enter ‘301’</w:t>
+            </w:r>
+          </w:p>
+        </w:tc>
+        <w:tc>
+          <w:tcPr>
+            <w:tcW w:w="3795" w:type="dxa"/>
+          </w:tcPr>
+          <w:p>
+            <w:r>
+              <w:t>The system displays charges for room 301:</w:t>
+            </w:r>
+          </w:p>
+          <w:p>
+            <w:r>
+              <w:t>Room Service: $7</w:t>
+            </w:r>
+            <w:r>
+              <w:t>.00</w:t>
+            </w:r>
+          </w:p>
+          <w:p>
+            <w:r>
+              <w:t>Total: $7</w:t>
+            </w:r>
+            <w:r>
+              <w:t>.00</w:t>
+            </w:r>
+          </w:p>
+        </w:tc>
+        <w:tc>
+          <w:tcPr>
+            <w:tcW w:w="759" w:type="dxa"/>
+          </w:tcPr>
+          <w:p>
+            <w:pPr>
+              <w:jc w:val="center"/>
+            </w:pPr>
+          </w:p>
+        </w:tc>
+      </w:tr>
+    </w:tbl>
+    <w:p>
+      <w:pPr>
+        <w:pStyle w:val="Heading3"/>
+      </w:pPr>
+    </w:p>
+    <w:p>
+      <w:pPr>
+        <w:pStyle w:val="Heading3"/>
+      </w:pPr>
+      <w:r>
+        <w:t>Test Execution</w:t>
+      </w:r>
+    </w:p>
+    <w:tbl>
+      <w:tblPr>
+        <w:tblStyle w:val="TableGrid8"/>
+        <w:tblW w:w="0" w:type="auto"/>
+        <w:tblLook w:val="0020" w:firstRow="1" w:lastRow="0" w:firstColumn="0" w:lastColumn="0" w:noHBand="0" w:noVBand="0"/>
+      </w:tblPr>
+      <w:tblGrid>
+        <w:gridCol w:w="1749"/>
+        <w:gridCol w:w="1455"/>
+        <w:gridCol w:w="2291"/>
+        <w:gridCol w:w="992"/>
+        <w:gridCol w:w="2369"/>
+      </w:tblGrid>
+      <w:tr>
+        <w:trPr>
+          <w:cnfStyle w:val="100000000000" w:firstRow="1" w:lastRow="0" w:firstColumn="0" w:lastColumn="0" w:oddVBand="0" w:evenVBand="0" w:oddHBand="0" w:evenHBand="0" w:firstRowFirstColumn="0" w:firstRowLastColumn="0" w:lastRowFirstColumn="0" w:lastRowLastColumn="0"/>
+        </w:trPr>
+        <w:tc>
+          <w:tcPr>
+            <w:tcW w:w="1749" w:type="dxa"/>
+          </w:tcPr>
+          <w:p>
+            <w:r>
+              <w:t>Date/Time</w:t>
+            </w:r>
+          </w:p>
+        </w:tc>
+        <w:tc>
+          <w:tcPr>
+            <w:tcW w:w="1455" w:type="dxa"/>
+          </w:tcPr>
+          <w:p>
+            <w:r>
+              <w:t>Tester</w:t>
+            </w:r>
+          </w:p>
+        </w:tc>
+        <w:tc>
+          <w:tcPr>
+            <w:tcW w:w="2291" w:type="dxa"/>
+          </w:tcPr>
+          <w:p>
+            <w:r>
+              <w:t>Test ID</w:t>
+            </w:r>
+          </w:p>
+        </w:tc>
+        <w:tc>
+          <w:tcPr>
+            <w:tcW w:w="992" w:type="dxa"/>
+          </w:tcPr>
+          <w:p>
+            <w:r>
+              <w:t>Test Phase</w:t>
+            </w:r>
+          </w:p>
+        </w:tc>
+        <w:tc>
+          <w:tcPr>
+            <w:tcW w:w="2369" w:type="dxa"/>
+          </w:tcPr>
+          <w:p>
+            <w:r>
+              <w:t>Status</w:t>
+            </w:r>
+          </w:p>
+        </w:tc>
+      </w:tr>
+      <w:tr>
+        <w:tc>
+          <w:tcPr>
+            <w:tcW w:w="1749" w:type="dxa"/>
+          </w:tcPr>
+          <w:p/>
+        </w:tc>
+        <w:tc>
+          <w:tcPr>
+            <w:tcW w:w="1455" w:type="dxa"/>
+          </w:tcPr>
+          <w:p/>
+        </w:tc>
+        <w:tc>
+          <w:tcPr>
+            <w:tcW w:w="2291" w:type="dxa"/>
+          </w:tcPr>
+          <w:p/>
+        </w:tc>
+        <w:tc>
+          <w:tcPr>
+            <w:tcW w:w="992" w:type="dxa"/>
+          </w:tcPr>
+          <w:p/>
+        </w:tc>
+        <w:tc>
+          <w:tcPr>
+            <w:tcW w:w="2369" w:type="dxa"/>
+          </w:tcPr>
+          <w:p/>
+        </w:tc>
+      </w:tr>
+    </w:tbl>
+    <w:p/>
+    <w:p>
+      <w:pPr>
+        <w:pStyle w:val="Heading2"/>
+        <w:rPr>
+          <w:b w:val="0"/>
+          <w:sz w:val="20"/>
+        </w:rPr>
+      </w:pPr>
+    </w:p>
     <w:p/>
     <w:p/>
     <w:sectPr>
@@ -804,23 +1192,7 @@
         <w:b/>
         <w:sz w:val="16"/>
       </w:rPr>
-      <w:t>&lt;</w:t>
-    </w:r>
-    <w:proofErr w:type="gramStart"/>
-    <w:r>
-      <w:rPr>
-        <w:b/>
-        <w:sz w:val="16"/>
-      </w:rPr>
-      <w:t>company</w:t>
-    </w:r>
-    <w:proofErr w:type="gramEnd"/>
-    <w:r>
-      <w:rPr>
-        <w:b/>
-        <w:sz w:val="16"/>
-      </w:rPr>
-      <w:t xml:space="preserve"> name&gt; | </w:t>
+      <w:t xml:space="preserve">&lt;company name&gt; | </w:t>
     </w:r>
     <w:r>
       <w:rPr>
@@ -845,7 +1217,7 @@
         <w:noProof/>
         <w:sz w:val="16"/>
       </w:rPr>
-      <w:t>10/9/2018</w:t>
+      <w:t>10/11/2018</w:t>
     </w:r>
     <w:r>
       <w:rPr>
@@ -937,7 +1309,7 @@
         <w:noProof/>
         <w:sz w:val="16"/>
       </w:rPr>
-      <w:t>2</w:t>
+      <w:t>3</w:t>
     </w:r>
     <w:r>
       <w:rPr>
@@ -1001,7 +1373,7 @@
         <w:noProof/>
         <w:sz w:val="16"/>
       </w:rPr>
-      <w:t>1</w:t>
+      <w:t>3</w:t>
     </w:r>
     <w:r>
       <w:rPr>
@@ -1044,7 +1416,7 @@
         <w:noProof/>
         <w:sz w:val="16"/>
       </w:rPr>
-      <w:t>2</w:t>
+      <w:t>3</w:t>
     </w:r>
     <w:r>
       <w:rPr>
@@ -1083,7 +1455,7 @@
         <w:noProof/>
         <w:sz w:val="16"/>
       </w:rPr>
-      <w:t>10/9/2018</w:t>
+      <w:t>10/11/2018</w:t>
     </w:r>
     <w:r>
       <w:rPr>
@@ -1279,7 +1651,6 @@
     <w:lvl w:ilvl="0">
       <w:start w:val="1"/>
       <w:numFmt w:val="bullet"/>
-      <w:pStyle w:val="ListBullet"/>
       <w:lvlText w:val=""/>
       <w:lvlJc w:val="left"/>
       <w:pPr>

</xml_diff>

<commit_message>
Performed UAT for Bug 1 fix
</commit_message>
<xml_diff>
--- a/Bug 1 UAT.docx
+++ b/Bug 1 UAT.docx
@@ -701,10 +701,11 @@
           </w:tcPr>
           <w:p>
             <w:r>
-              <w:t>Pre-fix</w:t>
-            </w:r>
-            <w:bookmarkStart w:id="8" w:name="_GoBack"/>
-            <w:bookmarkEnd w:id="8"/>
+              <w:t xml:space="preserve">Pre </w:t>
+            </w:r>
+            <w:r>
+              <w:t>fix</w:t>
+            </w:r>
           </w:p>
         </w:tc>
         <w:tc>
@@ -898,6 +899,9 @@
             <w:pPr>
               <w:jc w:val="center"/>
             </w:pPr>
+            <w:r>
+              <w:t>P</w:t>
+            </w:r>
           </w:p>
         </w:tc>
       </w:tr>
@@ -945,6 +949,9 @@
             <w:pPr>
               <w:jc w:val="center"/>
             </w:pPr>
+            <w:r>
+              <w:t>P</w:t>
+            </w:r>
           </w:p>
         </w:tc>
       </w:tr>
@@ -980,18 +987,12 @@
           </w:p>
           <w:p>
             <w:r>
-              <w:t>Room Service: $7</w:t>
-            </w:r>
-            <w:r>
-              <w:t>.00</w:t>
-            </w:r>
-          </w:p>
-          <w:p>
-            <w:r>
-              <w:t>Total: $7</w:t>
-            </w:r>
-            <w:r>
-              <w:t>.00</w:t>
+              <w:t>Room Service: $7.00</w:t>
+            </w:r>
+          </w:p>
+          <w:p>
+            <w:r>
+              <w:t>Total: $7.00</w:t>
             </w:r>
           </w:p>
         </w:tc>
@@ -1003,6 +1004,9 @@
             <w:pPr>
               <w:jc w:val="center"/>
             </w:pPr>
+            <w:r>
+              <w:t>P</w:t>
+            </w:r>
           </w:p>
         </w:tc>
       </w:tr>
@@ -1093,31 +1097,53 @@
           <w:tcPr>
             <w:tcW w:w="1749" w:type="dxa"/>
           </w:tcPr>
-          <w:p/>
+          <w:p>
+            <w:r>
+              <w:t>11/10/2018</w:t>
+            </w:r>
+          </w:p>
         </w:tc>
         <w:tc>
           <w:tcPr>
             <w:tcW w:w="1455" w:type="dxa"/>
           </w:tcPr>
-          <w:p/>
+          <w:p>
+            <w:r>
+              <w:t>Kalyan</w:t>
+            </w:r>
+          </w:p>
         </w:tc>
         <w:tc>
           <w:tcPr>
             <w:tcW w:w="2291" w:type="dxa"/>
           </w:tcPr>
-          <w:p/>
+          <w:p>
+            <w:r>
+              <w:t>ServiceChargeBug2</w:t>
+            </w:r>
+          </w:p>
         </w:tc>
         <w:tc>
           <w:tcPr>
             <w:tcW w:w="992" w:type="dxa"/>
           </w:tcPr>
-          <w:p/>
+          <w:p>
+            <w:r>
+              <w:t>Post fix</w:t>
+            </w:r>
+          </w:p>
         </w:tc>
         <w:tc>
           <w:tcPr>
             <w:tcW w:w="2369" w:type="dxa"/>
           </w:tcPr>
-          <w:p/>
+          <w:p>
+            <w:r>
+              <w:t>Passed</w:t>
+            </w:r>
+            <w:bookmarkStart w:id="8" w:name="_GoBack"/>
+            <w:bookmarkEnd w:id="8"/>
+          </w:p>
         </w:tc>
       </w:tr>
     </w:tbl>

</xml_diff>

<commit_message>
Added UAT for Bug 2
</commit_message>
<xml_diff>
--- a/Bug 1 UAT.docx
+++ b/Bug 1 UAT.docx
@@ -116,9 +116,8 @@
             <w:tcW w:w="1440" w:type="dxa"/>
           </w:tcPr>
           <w:p>
-            <w:r>
-              <w:t>01/01/2006</w:t>
-            </w:r>
+            <w:bookmarkStart w:id="2" w:name="_GoBack"/>
+            <w:bookmarkEnd w:id="2"/>
           </w:p>
         </w:tc>
         <w:tc>
@@ -168,7 +167,7 @@
           <w:numId w:val="32"/>
         </w:numPr>
       </w:pPr>
-      <w:bookmarkStart w:id="2" w:name="_Toc43786489"/>
+      <w:bookmarkStart w:id="3" w:name="_Toc43786489"/>
       <w:r>
         <w:t>Service Charge $0.00 when Checking Out</w:t>
       </w:r>
@@ -196,8 +195,8 @@
       <w:pPr>
         <w:pStyle w:val="Heading2"/>
       </w:pPr>
-      <w:bookmarkStart w:id="3" w:name="_Toc43786490"/>
-      <w:bookmarkEnd w:id="2"/>
+      <w:bookmarkStart w:id="4" w:name="_Toc43786490"/>
+      <w:bookmarkEnd w:id="3"/>
       <w:r>
         <w:t>User Groups</w:t>
       </w:r>
@@ -217,7 +216,7 @@
       <w:r>
         <w:br w:type="page"/>
       </w:r>
-      <w:bookmarkEnd w:id="3"/>
+      <w:bookmarkEnd w:id="4"/>
       <w:r>
         <w:lastRenderedPageBreak/>
         <w:t>Script 1.1</w:t>
@@ -233,17 +232,17 @@
       <w:pPr>
         <w:pStyle w:val="Heading3"/>
       </w:pPr>
-      <w:bookmarkStart w:id="4" w:name="_Toc43786491"/>
+      <w:bookmarkStart w:id="5" w:name="_Toc43786491"/>
       <w:r>
         <w:t>Script Description</w:t>
       </w:r>
-      <w:bookmarkEnd w:id="4"/>
+      <w:bookmarkEnd w:id="5"/>
     </w:p>
     <w:p>
       <w:pPr>
         <w:pStyle w:val="ListBullet"/>
       </w:pPr>
-      <w:bookmarkStart w:id="5" w:name="_Toc43786492"/>
+      <w:bookmarkStart w:id="6" w:name="_Toc43786492"/>
       <w:r>
         <w:t>The user records a service, then checks out. If the bug is replicated correctly, the service charges should all be reported as $0.00</w:t>
       </w:r>
@@ -255,7 +254,7 @@
       <w:r>
         <w:t>Testing Requirements</w:t>
       </w:r>
-      <w:bookmarkEnd w:id="5"/>
+      <w:bookmarkEnd w:id="6"/>
     </w:p>
     <w:p>
       <w:r>
@@ -274,11 +273,11 @@
       <w:pPr>
         <w:pStyle w:val="Heading3"/>
       </w:pPr>
-      <w:bookmarkStart w:id="6" w:name="_Toc43786493"/>
+      <w:bookmarkStart w:id="7" w:name="_Toc43786493"/>
       <w:r>
         <w:t>Setup</w:t>
       </w:r>
-      <w:bookmarkEnd w:id="6"/>
+      <w:bookmarkEnd w:id="7"/>
     </w:p>
     <w:p>
       <w:pPr>
@@ -306,11 +305,11 @@
       <w:pPr>
         <w:pStyle w:val="Heading3"/>
       </w:pPr>
-      <w:bookmarkStart w:id="7" w:name="_Toc43786494"/>
+      <w:bookmarkStart w:id="8" w:name="_Toc43786494"/>
       <w:r>
         <w:t>Script Steps</w:t>
       </w:r>
-      <w:bookmarkEnd w:id="7"/>
+      <w:bookmarkEnd w:id="8"/>
     </w:p>
     <w:tbl>
       <w:tblPr>
@@ -1141,8 +1140,6 @@
             <w:r>
               <w:t>Passed</w:t>
             </w:r>
-            <w:bookmarkStart w:id="8" w:name="_GoBack"/>
-            <w:bookmarkEnd w:id="8"/>
           </w:p>
         </w:tc>
       </w:tr>
@@ -1243,7 +1240,7 @@
         <w:noProof/>
         <w:sz w:val="16"/>
       </w:rPr>
-      <w:t>10/11/2018</w:t>
+      <w:t>10/12/2018</w:t>
     </w:r>
     <w:r>
       <w:rPr>
@@ -1481,7 +1478,7 @@
         <w:noProof/>
         <w:sz w:val="16"/>
       </w:rPr>
-      <w:t>10/11/2018</w:t>
+      <w:t>10/12/2018</w:t>
     </w:r>
     <w:r>
       <w:rPr>

</xml_diff>

<commit_message>
Added Post-fix UAT Script for Bug 2
</commit_message>
<xml_diff>
--- a/Bug 1 UAT.docx
+++ b/Bug 1 UAT.docx
@@ -115,10 +115,7 @@
           <w:tcPr>
             <w:tcW w:w="1440" w:type="dxa"/>
           </w:tcPr>
-          <w:p>
-            <w:bookmarkStart w:id="2" w:name="_GoBack"/>
-            <w:bookmarkEnd w:id="2"/>
-          </w:p>
+          <w:p/>
         </w:tc>
         <w:tc>
           <w:tcPr>
@@ -167,7 +164,7 @@
           <w:numId w:val="32"/>
         </w:numPr>
       </w:pPr>
-      <w:bookmarkStart w:id="3" w:name="_Toc43786489"/>
+      <w:bookmarkStart w:id="2" w:name="_Toc43786489"/>
       <w:r>
         <w:t>Service Charge $0.00 when Checking Out</w:t>
       </w:r>
@@ -195,8 +192,8 @@
       <w:pPr>
         <w:pStyle w:val="Heading2"/>
       </w:pPr>
-      <w:bookmarkStart w:id="4" w:name="_Toc43786490"/>
-      <w:bookmarkEnd w:id="3"/>
+      <w:bookmarkStart w:id="3" w:name="_Toc43786490"/>
+      <w:bookmarkEnd w:id="2"/>
       <w:r>
         <w:t>User Groups</w:t>
       </w:r>
@@ -216,7 +213,7 @@
       <w:r>
         <w:br w:type="page"/>
       </w:r>
-      <w:bookmarkEnd w:id="4"/>
+      <w:bookmarkEnd w:id="3"/>
       <w:r>
         <w:lastRenderedPageBreak/>
         <w:t>Script 1.1</w:t>
@@ -232,17 +229,17 @@
       <w:pPr>
         <w:pStyle w:val="Heading3"/>
       </w:pPr>
-      <w:bookmarkStart w:id="5" w:name="_Toc43786491"/>
+      <w:bookmarkStart w:id="4" w:name="_Toc43786491"/>
       <w:r>
         <w:t>Script Description</w:t>
       </w:r>
-      <w:bookmarkEnd w:id="5"/>
+      <w:bookmarkEnd w:id="4"/>
     </w:p>
     <w:p>
       <w:pPr>
         <w:pStyle w:val="ListBullet"/>
       </w:pPr>
-      <w:bookmarkStart w:id="6" w:name="_Toc43786492"/>
+      <w:bookmarkStart w:id="5" w:name="_Toc43786492"/>
       <w:r>
         <w:t>The user records a service, then checks out. If the bug is replicated correctly, the service charges should all be reported as $0.00</w:t>
       </w:r>
@@ -254,7 +251,7 @@
       <w:r>
         <w:t>Testing Requirements</w:t>
       </w:r>
-      <w:bookmarkEnd w:id="6"/>
+      <w:bookmarkEnd w:id="5"/>
     </w:p>
     <w:p>
       <w:r>
@@ -273,11 +270,11 @@
       <w:pPr>
         <w:pStyle w:val="Heading3"/>
       </w:pPr>
-      <w:bookmarkStart w:id="7" w:name="_Toc43786493"/>
+      <w:bookmarkStart w:id="6" w:name="_Toc43786493"/>
       <w:r>
         <w:t>Setup</w:t>
       </w:r>
-      <w:bookmarkEnd w:id="7"/>
+      <w:bookmarkEnd w:id="6"/>
     </w:p>
     <w:p>
       <w:pPr>
@@ -305,11 +302,11 @@
       <w:pPr>
         <w:pStyle w:val="Heading3"/>
       </w:pPr>
-      <w:bookmarkStart w:id="8" w:name="_Toc43786494"/>
+      <w:bookmarkStart w:id="7" w:name="_Toc43786494"/>
       <w:r>
         <w:t>Script Steps</w:t>
       </w:r>
-      <w:bookmarkEnd w:id="8"/>
+      <w:bookmarkEnd w:id="7"/>
     </w:p>
     <w:tbl>
       <w:tblPr>
@@ -741,6 +738,11 @@
         <w:lastRenderedPageBreak/>
         <w:t>Script Steps</w:t>
       </w:r>
+      <w:r>
+        <w:t>: Post fix</w:t>
+      </w:r>
+      <w:bookmarkStart w:id="8" w:name="_GoBack"/>
+      <w:bookmarkEnd w:id="8"/>
     </w:p>
     <w:tbl>
       <w:tblPr>
@@ -1240,7 +1242,7 @@
         <w:noProof/>
         <w:sz w:val="16"/>
       </w:rPr>
-      <w:t>10/12/2018</w:t>
+      <w:t>10/13/2018</w:t>
     </w:r>
     <w:r>
       <w:rPr>
@@ -1478,7 +1480,7 @@
         <w:noProof/>
         <w:sz w:val="16"/>
       </w:rPr>
-      <w:t>10/12/2018</w:t>
+      <w:t>10/13/2018</w:t>
     </w:r>
     <w:r>
       <w:rPr>

</xml_diff>